<commit_message>
Agregando controllers y routes para Pedido
</commit_message>
<xml_diff>
--- a/01_Intro/Tarea03_NodeJs_SQL/Tarea_03/Informe.docx
+++ b/01_Intro/Tarea03_NodeJs_SQL/Tarea_03/Informe.docx
@@ -5,77 +5,82 @@
     <w:p>
       <w:pPr>
         <w:pStyle w:val="Title"/>
+        <w:rPr>
+          <w:lang w:val="es-419"/>
+        </w:rPr>
+      </w:pPr>
+      <w:r>
+        <w:rPr>
+          <w:lang w:val="es-419"/>
+        </w:rPr>
+        <w:t>Clientes</w:t>
+      </w:r>
+    </w:p>
+    <w:p>
+      <w:pPr>
+        <w:rPr>
+          <w:lang w:val="es-419"/>
+        </w:rPr>
       </w:pPr>
       <w:proofErr w:type="spellStart"/>
       <w:r>
-        <w:t>Pedidos</w:t>
+        <w:rPr>
+          <w:lang w:val="es-419"/>
+        </w:rPr>
+        <w:t>Colleccion</w:t>
       </w:r>
       <w:proofErr w:type="spellEnd"/>
-    </w:p>
-    <w:p>
-      <w:pPr>
-        <w:rPr>
-          <w:lang w:val="es-419"/>
-        </w:rPr>
-      </w:pPr>
+      <w:r>
+        <w:rPr>
+          <w:lang w:val="es-419"/>
+        </w:rPr>
+        <w:t xml:space="preserve"> de </w:t>
+      </w:r>
       <w:proofErr w:type="spellStart"/>
       <w:r>
         <w:rPr>
           <w:lang w:val="es-419"/>
         </w:rPr>
-        <w:t>Colleccion</w:t>
+        <w:t>endpoints</w:t>
       </w:r>
       <w:proofErr w:type="spellEnd"/>
       <w:r>
         <w:rPr>
           <w:lang w:val="es-419"/>
         </w:rPr>
-        <w:t xml:space="preserve"> de </w:t>
+        <w:t xml:space="preserve"> </w:t>
+      </w:r>
+      <w:r>
+        <w:rPr>
+          <w:lang w:val="es-419"/>
+        </w:rPr>
+        <w:t xml:space="preserve">en </w:t>
       </w:r>
       <w:proofErr w:type="spellStart"/>
       <w:r>
         <w:rPr>
           <w:lang w:val="es-419"/>
         </w:rPr>
-        <w:t>endpoints</w:t>
+        <w:t>Postman</w:t>
       </w:r>
       <w:proofErr w:type="spellEnd"/>
-      <w:r>
-        <w:rPr>
-          <w:lang w:val="es-419"/>
-        </w:rPr>
-        <w:t xml:space="preserve"> </w:t>
-      </w:r>
-      <w:r>
-        <w:rPr>
-          <w:lang w:val="es-419"/>
-        </w:rPr>
-        <w:t xml:space="preserve">en </w:t>
-      </w:r>
-      <w:proofErr w:type="spellStart"/>
-      <w:r>
-        <w:rPr>
-          <w:lang w:val="es-419"/>
-        </w:rPr>
-        <w:t>Postman</w:t>
-      </w:r>
-      <w:proofErr w:type="spellEnd"/>
-    </w:p>
-    <w:p>
-      <w:pPr>
-        <w:rPr>
-          <w:lang w:val="es-419"/>
-        </w:rPr>
-      </w:pPr>
-    </w:p>
-    <w:p>
-      <w:pPr>
-        <w:rPr>
-          <w:lang w:val="es-419"/>
-        </w:rPr>
-      </w:pPr>
-      <w:r>
-        <w:rPr>
+    </w:p>
+    <w:p>
+      <w:pPr>
+        <w:rPr>
+          <w:lang w:val="es-419"/>
+        </w:rPr>
+      </w:pPr>
+    </w:p>
+    <w:p>
+      <w:pPr>
+        <w:rPr>
+          <w:lang w:val="es-419"/>
+        </w:rPr>
+      </w:pPr>
+      <w:r>
+        <w:rPr>
+          <w:noProof/>
           <w:lang w:val="es-419"/>
         </w:rPr>
         <w:drawing>
@@ -141,6 +146,7 @@
       </w:pPr>
       <w:r>
         <w:rPr>
+          <w:noProof/>
           <w:lang w:val="es-419"/>
         </w:rPr>
         <w:drawing>
@@ -202,6 +208,7 @@
       </w:pPr>
       <w:r>
         <w:rPr>
+          <w:noProof/>
           <w:lang w:val="es-419"/>
         </w:rPr>
         <w:drawing>
@@ -347,6 +354,7 @@
       </w:pPr>
       <w:r>
         <w:rPr>
+          <w:noProof/>
           <w:lang w:val="es-419"/>
         </w:rPr>
         <w:drawing>
@@ -407,6 +415,7 @@
       </w:r>
       <w:r>
         <w:rPr>
+          <w:noProof/>
           <w:lang w:val="es-419"/>
         </w:rPr>
         <w:drawing>
@@ -522,8 +531,6 @@
           <w:lang w:val="es-419"/>
         </w:rPr>
       </w:pPr>
-      <w:bookmarkStart w:id="0" w:name="_GoBack"/>
-      <w:bookmarkEnd w:id="0"/>
       <w:r>
         <w:rPr>
           <w:lang w:val="es-419"/>
@@ -540,6 +547,7 @@
       </w:pPr>
       <w:r>
         <w:rPr>
+          <w:noProof/>
           <w:lang w:val="es-419"/>
         </w:rPr>
         <w:drawing>
@@ -579,6 +587,935 @@
         </w:drawing>
       </w:r>
     </w:p>
+    <w:p>
+      <w:pPr>
+        <w:rPr>
+          <w:lang w:val="es-419"/>
+        </w:rPr>
+      </w:pPr>
+    </w:p>
+    <w:p>
+      <w:pPr>
+        <w:rPr>
+          <w:lang w:val="es-419"/>
+        </w:rPr>
+      </w:pPr>
+    </w:p>
+    <w:p>
+      <w:pPr>
+        <w:rPr>
+          <w:lang w:val="es-419"/>
+        </w:rPr>
+      </w:pPr>
+    </w:p>
+    <w:p>
+      <w:pPr>
+        <w:rPr>
+          <w:lang w:val="es-419"/>
+        </w:rPr>
+      </w:pPr>
+    </w:p>
+    <w:p>
+      <w:pPr>
+        <w:rPr>
+          <w:lang w:val="es-419"/>
+        </w:rPr>
+      </w:pPr>
+    </w:p>
+    <w:p>
+      <w:pPr>
+        <w:rPr>
+          <w:lang w:val="es-419"/>
+        </w:rPr>
+      </w:pPr>
+    </w:p>
+    <w:p>
+      <w:pPr>
+        <w:rPr>
+          <w:lang w:val="es-419"/>
+        </w:rPr>
+      </w:pPr>
+    </w:p>
+    <w:p>
+      <w:pPr>
+        <w:rPr>
+          <w:lang w:val="es-419"/>
+        </w:rPr>
+      </w:pPr>
+    </w:p>
+    <w:p>
+      <w:pPr>
+        <w:rPr>
+          <w:lang w:val="es-419"/>
+        </w:rPr>
+      </w:pPr>
+    </w:p>
+    <w:p>
+      <w:pPr>
+        <w:rPr>
+          <w:lang w:val="es-419"/>
+        </w:rPr>
+      </w:pPr>
+    </w:p>
+    <w:p>
+      <w:pPr>
+        <w:rPr>
+          <w:lang w:val="es-419"/>
+        </w:rPr>
+      </w:pPr>
+    </w:p>
+    <w:p>
+      <w:pPr>
+        <w:rPr>
+          <w:lang w:val="es-419"/>
+        </w:rPr>
+      </w:pPr>
+    </w:p>
+    <w:p>
+      <w:pPr>
+        <w:rPr>
+          <w:lang w:val="es-419"/>
+        </w:rPr>
+      </w:pPr>
+    </w:p>
+    <w:p>
+      <w:pPr>
+        <w:rPr>
+          <w:lang w:val="es-419"/>
+        </w:rPr>
+      </w:pPr>
+    </w:p>
+    <w:p>
+      <w:pPr>
+        <w:rPr>
+          <w:lang w:val="es-419"/>
+        </w:rPr>
+      </w:pPr>
+    </w:p>
+    <w:p>
+      <w:pPr>
+        <w:rPr>
+          <w:lang w:val="es-419"/>
+        </w:rPr>
+      </w:pPr>
+    </w:p>
+    <w:p>
+      <w:pPr>
+        <w:pStyle w:val="Title"/>
+        <w:rPr>
+          <w:lang w:val="es-419"/>
+        </w:rPr>
+      </w:pPr>
+      <w:r>
+        <w:rPr>
+          <w:lang w:val="es-419"/>
+        </w:rPr>
+        <w:lastRenderedPageBreak/>
+        <w:t>Pedidos</w:t>
+      </w:r>
+    </w:p>
+    <w:p>
+      <w:pPr>
+        <w:rPr>
+          <w:lang w:val="es-419"/>
+        </w:rPr>
+      </w:pPr>
+      <w:proofErr w:type="spellStart"/>
+      <w:r>
+        <w:rPr>
+          <w:lang w:val="es-419"/>
+        </w:rPr>
+        <w:t>Colleccion</w:t>
+      </w:r>
+      <w:proofErr w:type="spellEnd"/>
+      <w:r>
+        <w:rPr>
+          <w:lang w:val="es-419"/>
+        </w:rPr>
+        <w:t xml:space="preserve"> de </w:t>
+      </w:r>
+      <w:proofErr w:type="spellStart"/>
+      <w:r>
+        <w:rPr>
+          <w:lang w:val="es-419"/>
+        </w:rPr>
+        <w:t>endpoints</w:t>
+      </w:r>
+      <w:proofErr w:type="spellEnd"/>
+      <w:r>
+        <w:rPr>
+          <w:lang w:val="es-419"/>
+        </w:rPr>
+        <w:t xml:space="preserve"> </w:t>
+      </w:r>
+      <w:r>
+        <w:rPr>
+          <w:lang w:val="es-419"/>
+        </w:rPr>
+        <w:t xml:space="preserve">en </w:t>
+      </w:r>
+      <w:proofErr w:type="spellStart"/>
+      <w:r>
+        <w:rPr>
+          <w:lang w:val="es-419"/>
+        </w:rPr>
+        <w:t>Postman</w:t>
+      </w:r>
+      <w:proofErr w:type="spellEnd"/>
+    </w:p>
+    <w:p>
+      <w:pPr>
+        <w:rPr>
+          <w:lang w:val="es-419"/>
+        </w:rPr>
+      </w:pPr>
+      <w:r>
+        <w:rPr>
+          <w:lang w:val="es-419"/>
+        </w:rPr>
+        <w:drawing>
+          <wp:inline distT="0" distB="0" distL="0" distR="0" wp14:anchorId="4CF5ADFE" wp14:editId="6B598956">
+            <wp:extent cx="2276793" cy="2105319"/>
+            <wp:effectExtent l="0" t="0" r="9525" b="9525"/>
+            <wp:docPr id="6" name="Picture 6"/>
+            <wp:cNvGraphicFramePr>
+              <a:graphicFrameLocks xmlns:a="http://schemas.openxmlformats.org/drawingml/2006/main" noChangeAspect="1"/>
+            </wp:cNvGraphicFramePr>
+            <a:graphic xmlns:a="http://schemas.openxmlformats.org/drawingml/2006/main">
+              <a:graphicData uri="http://schemas.openxmlformats.org/drawingml/2006/picture">
+                <pic:pic xmlns:pic="http://schemas.openxmlformats.org/drawingml/2006/picture">
+                  <pic:nvPicPr>
+                    <pic:cNvPr id="1" name=""/>
+                    <pic:cNvPicPr/>
+                  </pic:nvPicPr>
+                  <pic:blipFill>
+                    <a:blip r:embed="rId11"/>
+                    <a:stretch>
+                      <a:fillRect/>
+                    </a:stretch>
+                  </pic:blipFill>
+                  <pic:spPr>
+                    <a:xfrm>
+                      <a:off x="0" y="0"/>
+                      <a:ext cx="2276793" cy="2105319"/>
+                    </a:xfrm>
+                    <a:prstGeom prst="rect">
+                      <a:avLst/>
+                    </a:prstGeom>
+                  </pic:spPr>
+                </pic:pic>
+              </a:graphicData>
+            </a:graphic>
+          </wp:inline>
+        </w:drawing>
+      </w:r>
+    </w:p>
+    <w:p>
+      <w:pPr>
+        <w:pStyle w:val="ListParagraph"/>
+        <w:numPr>
+          <w:ilvl w:val="0"/>
+          <w:numId w:val="2"/>
+        </w:numPr>
+        <w:rPr>
+          <w:lang w:val="es-419"/>
+        </w:rPr>
+      </w:pPr>
+      <w:proofErr w:type="spellStart"/>
+      <w:r>
+        <w:rPr>
+          <w:lang w:val="es-419"/>
+        </w:rPr>
+        <w:t>Get</w:t>
+      </w:r>
+      <w:proofErr w:type="spellEnd"/>
+      <w:r>
+        <w:rPr>
+          <w:lang w:val="es-419"/>
+        </w:rPr>
+        <w:t xml:space="preserve"> todos los pedidos</w:t>
+      </w:r>
+    </w:p>
+    <w:p>
+      <w:pPr>
+        <w:rPr>
+          <w:lang w:val="es-419"/>
+        </w:rPr>
+      </w:pPr>
+      <w:r>
+        <w:rPr>
+          <w:lang w:val="es-419"/>
+        </w:rPr>
+        <w:drawing>
+          <wp:inline distT="0" distB="0" distL="0" distR="0" wp14:anchorId="12697B1E" wp14:editId="793216F4">
+            <wp:extent cx="3268805" cy="4800600"/>
+            <wp:effectExtent l="0" t="0" r="8255" b="0"/>
+            <wp:docPr id="8" name="Picture 8"/>
+            <wp:cNvGraphicFramePr>
+              <a:graphicFrameLocks xmlns:a="http://schemas.openxmlformats.org/drawingml/2006/main" noChangeAspect="1"/>
+            </wp:cNvGraphicFramePr>
+            <a:graphic xmlns:a="http://schemas.openxmlformats.org/drawingml/2006/main">
+              <a:graphicData uri="http://schemas.openxmlformats.org/drawingml/2006/picture">
+                <pic:pic xmlns:pic="http://schemas.openxmlformats.org/drawingml/2006/picture">
+                  <pic:nvPicPr>
+                    <pic:cNvPr id="1" name=""/>
+                    <pic:cNvPicPr/>
+                  </pic:nvPicPr>
+                  <pic:blipFill>
+                    <a:blip r:embed="rId12"/>
+                    <a:stretch>
+                      <a:fillRect/>
+                    </a:stretch>
+                  </pic:blipFill>
+                  <pic:spPr>
+                    <a:xfrm>
+                      <a:off x="0" y="0"/>
+                      <a:ext cx="3300964" cy="4847828"/>
+                    </a:xfrm>
+                    <a:prstGeom prst="rect">
+                      <a:avLst/>
+                    </a:prstGeom>
+                  </pic:spPr>
+                </pic:pic>
+              </a:graphicData>
+            </a:graphic>
+          </wp:inline>
+        </w:drawing>
+      </w:r>
+    </w:p>
+    <w:p>
+      <w:pPr>
+        <w:pStyle w:val="ListParagraph"/>
+        <w:numPr>
+          <w:ilvl w:val="0"/>
+          <w:numId w:val="2"/>
+        </w:numPr>
+        <w:rPr>
+          <w:lang w:val="es-419"/>
+        </w:rPr>
+      </w:pPr>
+      <w:proofErr w:type="spellStart"/>
+      <w:r>
+        <w:rPr>
+          <w:lang w:val="es-419"/>
+        </w:rPr>
+        <w:lastRenderedPageBreak/>
+        <w:t>Get</w:t>
+      </w:r>
+      <w:proofErr w:type="spellEnd"/>
+      <w:r>
+        <w:rPr>
+          <w:lang w:val="es-419"/>
+        </w:rPr>
+        <w:t xml:space="preserve"> Pedido por id</w:t>
+      </w:r>
+    </w:p>
+    <w:p>
+      <w:pPr>
+        <w:rPr>
+          <w:lang w:val="es-419"/>
+        </w:rPr>
+      </w:pPr>
+      <w:r>
+        <w:rPr>
+          <w:lang w:val="es-419"/>
+        </w:rPr>
+        <w:drawing>
+          <wp:inline distT="0" distB="0" distL="0" distR="0" wp14:anchorId="7C3DD57F" wp14:editId="55E4BBE8">
+            <wp:extent cx="3877216" cy="4658375"/>
+            <wp:effectExtent l="0" t="0" r="9525" b="8890"/>
+            <wp:docPr id="9" name="Picture 9"/>
+            <wp:cNvGraphicFramePr>
+              <a:graphicFrameLocks xmlns:a="http://schemas.openxmlformats.org/drawingml/2006/main" noChangeAspect="1"/>
+            </wp:cNvGraphicFramePr>
+            <a:graphic xmlns:a="http://schemas.openxmlformats.org/drawingml/2006/main">
+              <a:graphicData uri="http://schemas.openxmlformats.org/drawingml/2006/picture">
+                <pic:pic xmlns:pic="http://schemas.openxmlformats.org/drawingml/2006/picture">
+                  <pic:nvPicPr>
+                    <pic:cNvPr id="1" name=""/>
+                    <pic:cNvPicPr/>
+                  </pic:nvPicPr>
+                  <pic:blipFill>
+                    <a:blip r:embed="rId13"/>
+                    <a:stretch>
+                      <a:fillRect/>
+                    </a:stretch>
+                  </pic:blipFill>
+                  <pic:spPr>
+                    <a:xfrm>
+                      <a:off x="0" y="0"/>
+                      <a:ext cx="3877216" cy="4658375"/>
+                    </a:xfrm>
+                    <a:prstGeom prst="rect">
+                      <a:avLst/>
+                    </a:prstGeom>
+                  </pic:spPr>
+                </pic:pic>
+              </a:graphicData>
+            </a:graphic>
+          </wp:inline>
+        </w:drawing>
+      </w:r>
+    </w:p>
+    <w:p>
+      <w:pPr>
+        <w:pStyle w:val="ListParagraph"/>
+        <w:rPr>
+          <w:lang w:val="es-419"/>
+        </w:rPr>
+      </w:pPr>
+    </w:p>
+    <w:p>
+      <w:pPr>
+        <w:pStyle w:val="ListParagraph"/>
+        <w:rPr>
+          <w:lang w:val="es-419"/>
+        </w:rPr>
+      </w:pPr>
+    </w:p>
+    <w:p>
+      <w:pPr>
+        <w:pStyle w:val="ListParagraph"/>
+        <w:rPr>
+          <w:lang w:val="es-419"/>
+        </w:rPr>
+      </w:pPr>
+    </w:p>
+    <w:p>
+      <w:pPr>
+        <w:pStyle w:val="ListParagraph"/>
+        <w:rPr>
+          <w:lang w:val="es-419"/>
+        </w:rPr>
+      </w:pPr>
+    </w:p>
+    <w:p>
+      <w:pPr>
+        <w:pStyle w:val="ListParagraph"/>
+        <w:rPr>
+          <w:lang w:val="es-419"/>
+        </w:rPr>
+      </w:pPr>
+    </w:p>
+    <w:p>
+      <w:pPr>
+        <w:pStyle w:val="ListParagraph"/>
+        <w:rPr>
+          <w:lang w:val="es-419"/>
+        </w:rPr>
+      </w:pPr>
+    </w:p>
+    <w:p>
+      <w:pPr>
+        <w:pStyle w:val="ListParagraph"/>
+        <w:rPr>
+          <w:lang w:val="es-419"/>
+        </w:rPr>
+      </w:pPr>
+    </w:p>
+    <w:p>
+      <w:pPr>
+        <w:pStyle w:val="ListParagraph"/>
+        <w:rPr>
+          <w:lang w:val="es-419"/>
+        </w:rPr>
+      </w:pPr>
+    </w:p>
+    <w:p>
+      <w:pPr>
+        <w:pStyle w:val="ListParagraph"/>
+        <w:rPr>
+          <w:lang w:val="es-419"/>
+        </w:rPr>
+      </w:pPr>
+    </w:p>
+    <w:p>
+      <w:pPr>
+        <w:pStyle w:val="ListParagraph"/>
+        <w:rPr>
+          <w:lang w:val="es-419"/>
+        </w:rPr>
+      </w:pPr>
+    </w:p>
+    <w:p>
+      <w:pPr>
+        <w:pStyle w:val="ListParagraph"/>
+        <w:rPr>
+          <w:lang w:val="es-419"/>
+        </w:rPr>
+      </w:pPr>
+    </w:p>
+    <w:p>
+      <w:pPr>
+        <w:pStyle w:val="ListParagraph"/>
+        <w:rPr>
+          <w:lang w:val="es-419"/>
+        </w:rPr>
+      </w:pPr>
+    </w:p>
+    <w:p>
+      <w:pPr>
+        <w:pStyle w:val="ListParagraph"/>
+        <w:rPr>
+          <w:lang w:val="es-419"/>
+        </w:rPr>
+      </w:pPr>
+    </w:p>
+    <w:p>
+      <w:pPr>
+        <w:pStyle w:val="ListParagraph"/>
+        <w:rPr>
+          <w:lang w:val="es-419"/>
+        </w:rPr>
+      </w:pPr>
+    </w:p>
+    <w:p>
+      <w:pPr>
+        <w:pStyle w:val="ListParagraph"/>
+        <w:rPr>
+          <w:lang w:val="es-419"/>
+        </w:rPr>
+      </w:pPr>
+    </w:p>
+    <w:p>
+      <w:pPr>
+        <w:pStyle w:val="ListParagraph"/>
+        <w:rPr>
+          <w:lang w:val="es-419"/>
+        </w:rPr>
+      </w:pPr>
+    </w:p>
+    <w:p>
+      <w:pPr>
+        <w:pStyle w:val="ListParagraph"/>
+        <w:rPr>
+          <w:lang w:val="es-419"/>
+        </w:rPr>
+      </w:pPr>
+    </w:p>
+    <w:p>
+      <w:pPr>
+        <w:pStyle w:val="ListParagraph"/>
+        <w:numPr>
+          <w:ilvl w:val="0"/>
+          <w:numId w:val="2"/>
+        </w:numPr>
+        <w:rPr>
+          <w:lang w:val="es-419"/>
+        </w:rPr>
+      </w:pPr>
+      <w:r>
+        <w:rPr>
+          <w:lang w:val="es-419"/>
+        </w:rPr>
+        <w:lastRenderedPageBreak/>
+        <w:t>POST Nuevo pedido</w:t>
+      </w:r>
+    </w:p>
+    <w:p>
+      <w:pPr>
+        <w:rPr>
+          <w:lang w:val="es-419"/>
+        </w:rPr>
+      </w:pPr>
+      <w:r>
+        <w:rPr>
+          <w:lang w:val="es-419"/>
+        </w:rPr>
+        <w:drawing>
+          <wp:inline distT="0" distB="0" distL="0" distR="0" wp14:anchorId="4586B3EA" wp14:editId="2F5496D5">
+            <wp:extent cx="4058216" cy="5258534"/>
+            <wp:effectExtent l="0" t="0" r="0" b="0"/>
+            <wp:docPr id="10" name="Picture 10"/>
+            <wp:cNvGraphicFramePr>
+              <a:graphicFrameLocks xmlns:a="http://schemas.openxmlformats.org/drawingml/2006/main" noChangeAspect="1"/>
+            </wp:cNvGraphicFramePr>
+            <a:graphic xmlns:a="http://schemas.openxmlformats.org/drawingml/2006/main">
+              <a:graphicData uri="http://schemas.openxmlformats.org/drawingml/2006/picture">
+                <pic:pic xmlns:pic="http://schemas.openxmlformats.org/drawingml/2006/picture">
+                  <pic:nvPicPr>
+                    <pic:cNvPr id="1" name=""/>
+                    <pic:cNvPicPr/>
+                  </pic:nvPicPr>
+                  <pic:blipFill>
+                    <a:blip r:embed="rId14"/>
+                    <a:stretch>
+                      <a:fillRect/>
+                    </a:stretch>
+                  </pic:blipFill>
+                  <pic:spPr>
+                    <a:xfrm>
+                      <a:off x="0" y="0"/>
+                      <a:ext cx="4058216" cy="5258534"/>
+                    </a:xfrm>
+                    <a:prstGeom prst="rect">
+                      <a:avLst/>
+                    </a:prstGeom>
+                  </pic:spPr>
+                </pic:pic>
+              </a:graphicData>
+            </a:graphic>
+          </wp:inline>
+        </w:drawing>
+      </w:r>
+    </w:p>
+    <w:p>
+      <w:pPr>
+        <w:pStyle w:val="ListParagraph"/>
+        <w:rPr>
+          <w:lang w:val="es-419"/>
+        </w:rPr>
+      </w:pPr>
+    </w:p>
+    <w:p>
+      <w:pPr>
+        <w:pStyle w:val="ListParagraph"/>
+        <w:rPr>
+          <w:lang w:val="es-419"/>
+        </w:rPr>
+      </w:pPr>
+    </w:p>
+    <w:p>
+      <w:pPr>
+        <w:pStyle w:val="ListParagraph"/>
+        <w:rPr>
+          <w:lang w:val="es-419"/>
+        </w:rPr>
+      </w:pPr>
+    </w:p>
+    <w:p>
+      <w:pPr>
+        <w:pStyle w:val="ListParagraph"/>
+        <w:rPr>
+          <w:lang w:val="es-419"/>
+        </w:rPr>
+      </w:pPr>
+    </w:p>
+    <w:p>
+      <w:pPr>
+        <w:pStyle w:val="ListParagraph"/>
+        <w:rPr>
+          <w:lang w:val="es-419"/>
+        </w:rPr>
+      </w:pPr>
+    </w:p>
+    <w:p>
+      <w:pPr>
+        <w:pStyle w:val="ListParagraph"/>
+        <w:rPr>
+          <w:lang w:val="es-419"/>
+        </w:rPr>
+      </w:pPr>
+    </w:p>
+    <w:p>
+      <w:pPr>
+        <w:pStyle w:val="ListParagraph"/>
+        <w:rPr>
+          <w:lang w:val="es-419"/>
+        </w:rPr>
+      </w:pPr>
+    </w:p>
+    <w:p>
+      <w:pPr>
+        <w:pStyle w:val="ListParagraph"/>
+        <w:rPr>
+          <w:lang w:val="es-419"/>
+        </w:rPr>
+      </w:pPr>
+    </w:p>
+    <w:p>
+      <w:pPr>
+        <w:pStyle w:val="ListParagraph"/>
+        <w:rPr>
+          <w:lang w:val="es-419"/>
+        </w:rPr>
+      </w:pPr>
+    </w:p>
+    <w:p>
+      <w:pPr>
+        <w:pStyle w:val="ListParagraph"/>
+        <w:rPr>
+          <w:lang w:val="es-419"/>
+        </w:rPr>
+      </w:pPr>
+    </w:p>
+    <w:p>
+      <w:pPr>
+        <w:pStyle w:val="ListParagraph"/>
+        <w:rPr>
+          <w:lang w:val="es-419"/>
+        </w:rPr>
+      </w:pPr>
+    </w:p>
+    <w:p>
+      <w:pPr>
+        <w:pStyle w:val="ListParagraph"/>
+        <w:rPr>
+          <w:lang w:val="es-419"/>
+        </w:rPr>
+      </w:pPr>
+    </w:p>
+    <w:p>
+      <w:pPr>
+        <w:pStyle w:val="ListParagraph"/>
+        <w:rPr>
+          <w:lang w:val="es-419"/>
+        </w:rPr>
+      </w:pPr>
+    </w:p>
+    <w:p>
+      <w:pPr>
+        <w:pStyle w:val="ListParagraph"/>
+        <w:rPr>
+          <w:lang w:val="es-419"/>
+        </w:rPr>
+      </w:pPr>
+    </w:p>
+    <w:p>
+      <w:pPr>
+        <w:pStyle w:val="ListParagraph"/>
+        <w:numPr>
+          <w:ilvl w:val="0"/>
+          <w:numId w:val="2"/>
+        </w:numPr>
+        <w:rPr>
+          <w:lang w:val="es-419"/>
+        </w:rPr>
+      </w:pPr>
+      <w:r>
+        <w:rPr>
+          <w:lang w:val="es-419"/>
+        </w:rPr>
+        <w:lastRenderedPageBreak/>
+        <w:t>PUT Actualizar Pedido</w:t>
+      </w:r>
+    </w:p>
+    <w:p>
+      <w:pPr>
+        <w:rPr>
+          <w:lang w:val="es-419"/>
+        </w:rPr>
+      </w:pPr>
+      <w:r>
+        <w:rPr>
+          <w:lang w:val="es-419"/>
+        </w:rPr>
+        <w:drawing>
+          <wp:inline distT="0" distB="0" distL="0" distR="0" wp14:anchorId="27478A72" wp14:editId="1C9486F5">
+            <wp:extent cx="3953427" cy="5325218"/>
+            <wp:effectExtent l="0" t="0" r="9525" b="0"/>
+            <wp:docPr id="11" name="Picture 11"/>
+            <wp:cNvGraphicFramePr>
+              <a:graphicFrameLocks xmlns:a="http://schemas.openxmlformats.org/drawingml/2006/main" noChangeAspect="1"/>
+            </wp:cNvGraphicFramePr>
+            <a:graphic xmlns:a="http://schemas.openxmlformats.org/drawingml/2006/main">
+              <a:graphicData uri="http://schemas.openxmlformats.org/drawingml/2006/picture">
+                <pic:pic xmlns:pic="http://schemas.openxmlformats.org/drawingml/2006/picture">
+                  <pic:nvPicPr>
+                    <pic:cNvPr id="1" name=""/>
+                    <pic:cNvPicPr/>
+                  </pic:nvPicPr>
+                  <pic:blipFill>
+                    <a:blip r:embed="rId15"/>
+                    <a:stretch>
+                      <a:fillRect/>
+                    </a:stretch>
+                  </pic:blipFill>
+                  <pic:spPr>
+                    <a:xfrm>
+                      <a:off x="0" y="0"/>
+                      <a:ext cx="3953427" cy="5325218"/>
+                    </a:xfrm>
+                    <a:prstGeom prst="rect">
+                      <a:avLst/>
+                    </a:prstGeom>
+                  </pic:spPr>
+                </pic:pic>
+              </a:graphicData>
+            </a:graphic>
+          </wp:inline>
+        </w:drawing>
+      </w:r>
+    </w:p>
+    <w:p>
+      <w:pPr>
+        <w:pStyle w:val="ListParagraph"/>
+        <w:rPr>
+          <w:lang w:val="es-419"/>
+        </w:rPr>
+      </w:pPr>
+    </w:p>
+    <w:p>
+      <w:pPr>
+        <w:pStyle w:val="ListParagraph"/>
+        <w:rPr>
+          <w:lang w:val="es-419"/>
+        </w:rPr>
+      </w:pPr>
+    </w:p>
+    <w:p>
+      <w:pPr>
+        <w:pStyle w:val="ListParagraph"/>
+        <w:rPr>
+          <w:lang w:val="es-419"/>
+        </w:rPr>
+      </w:pPr>
+    </w:p>
+    <w:p>
+      <w:pPr>
+        <w:pStyle w:val="ListParagraph"/>
+        <w:rPr>
+          <w:lang w:val="es-419"/>
+        </w:rPr>
+      </w:pPr>
+    </w:p>
+    <w:p>
+      <w:pPr>
+        <w:pStyle w:val="ListParagraph"/>
+        <w:rPr>
+          <w:lang w:val="es-419"/>
+        </w:rPr>
+      </w:pPr>
+    </w:p>
+    <w:p>
+      <w:pPr>
+        <w:pStyle w:val="ListParagraph"/>
+        <w:rPr>
+          <w:lang w:val="es-419"/>
+        </w:rPr>
+      </w:pPr>
+    </w:p>
+    <w:p>
+      <w:pPr>
+        <w:pStyle w:val="ListParagraph"/>
+        <w:rPr>
+          <w:lang w:val="es-419"/>
+        </w:rPr>
+      </w:pPr>
+    </w:p>
+    <w:p>
+      <w:pPr>
+        <w:pStyle w:val="ListParagraph"/>
+        <w:rPr>
+          <w:lang w:val="es-419"/>
+        </w:rPr>
+      </w:pPr>
+    </w:p>
+    <w:p>
+      <w:pPr>
+        <w:pStyle w:val="ListParagraph"/>
+        <w:rPr>
+          <w:lang w:val="es-419"/>
+        </w:rPr>
+      </w:pPr>
+    </w:p>
+    <w:p>
+      <w:pPr>
+        <w:pStyle w:val="ListParagraph"/>
+        <w:rPr>
+          <w:lang w:val="es-419"/>
+        </w:rPr>
+      </w:pPr>
+    </w:p>
+    <w:p>
+      <w:pPr>
+        <w:pStyle w:val="ListParagraph"/>
+        <w:rPr>
+          <w:lang w:val="es-419"/>
+        </w:rPr>
+      </w:pPr>
+    </w:p>
+    <w:p>
+      <w:pPr>
+        <w:pStyle w:val="ListParagraph"/>
+        <w:rPr>
+          <w:lang w:val="es-419"/>
+        </w:rPr>
+      </w:pPr>
+    </w:p>
+    <w:p>
+      <w:pPr>
+        <w:pStyle w:val="ListParagraph"/>
+        <w:rPr>
+          <w:lang w:val="es-419"/>
+        </w:rPr>
+      </w:pPr>
+      <w:bookmarkStart w:id="0" w:name="_GoBack"/>
+      <w:bookmarkEnd w:id="0"/>
+    </w:p>
+    <w:p>
+      <w:pPr>
+        <w:pStyle w:val="ListParagraph"/>
+        <w:numPr>
+          <w:ilvl w:val="0"/>
+          <w:numId w:val="2"/>
+        </w:numPr>
+        <w:rPr>
+          <w:lang w:val="es-419"/>
+        </w:rPr>
+      </w:pPr>
+      <w:r>
+        <w:rPr>
+          <w:lang w:val="es-419"/>
+        </w:rPr>
+        <w:lastRenderedPageBreak/>
+        <w:t>Borrar Pedido</w:t>
+      </w:r>
+    </w:p>
+    <w:p>
+      <w:pPr>
+        <w:rPr>
+          <w:lang w:val="es-419"/>
+        </w:rPr>
+      </w:pPr>
+      <w:r>
+        <w:rPr>
+          <w:lang w:val="es-419"/>
+        </w:rPr>
+        <w:drawing>
+          <wp:inline distT="0" distB="0" distL="0" distR="0" wp14:anchorId="2503B7F9" wp14:editId="45680839">
+            <wp:extent cx="3829584" cy="3238952"/>
+            <wp:effectExtent l="0" t="0" r="0" b="0"/>
+            <wp:docPr id="12" name="Picture 12"/>
+            <wp:cNvGraphicFramePr>
+              <a:graphicFrameLocks xmlns:a="http://schemas.openxmlformats.org/drawingml/2006/main" noChangeAspect="1"/>
+            </wp:cNvGraphicFramePr>
+            <a:graphic xmlns:a="http://schemas.openxmlformats.org/drawingml/2006/main">
+              <a:graphicData uri="http://schemas.openxmlformats.org/drawingml/2006/picture">
+                <pic:pic xmlns:pic="http://schemas.openxmlformats.org/drawingml/2006/picture">
+                  <pic:nvPicPr>
+                    <pic:cNvPr id="1" name=""/>
+                    <pic:cNvPicPr/>
+                  </pic:nvPicPr>
+                  <pic:blipFill>
+                    <a:blip r:embed="rId16"/>
+                    <a:stretch>
+                      <a:fillRect/>
+                    </a:stretch>
+                  </pic:blipFill>
+                  <pic:spPr>
+                    <a:xfrm>
+                      <a:off x="0" y="0"/>
+                      <a:ext cx="3829584" cy="3238952"/>
+                    </a:xfrm>
+                    <a:prstGeom prst="rect">
+                      <a:avLst/>
+                    </a:prstGeom>
+                  </pic:spPr>
+                </pic:pic>
+              </a:graphicData>
+            </a:graphic>
+          </wp:inline>
+        </w:drawing>
+      </w:r>
+    </w:p>
+    <w:p>
+      <w:pPr>
+        <w:rPr>
+          <w:lang w:val="es-419"/>
+        </w:rPr>
+      </w:pPr>
+    </w:p>
     <w:sectPr>
       <w:pgSz w:w="12240" w:h="15840"/>
       <w:pgMar w:top="1440" w:right="1440" w:bottom="1440" w:left="1440" w:header="720" w:footer="720" w:gutter="0"/>
@@ -680,8 +1617,100 @@
       </w:pPr>
     </w:lvl>
   </w:abstractNum>
+  <w:abstractNum w:abstractNumId="1" w15:restartNumberingAfterBreak="0">
+    <w:nsid w:val="64F563E1"/>
+    <w:multiLevelType w:val="hybridMultilevel"/>
+    <w:tmpl w:val="5D8080D0"/>
+    <w:lvl w:ilvl="0" w:tplc="0409000F">
+      <w:start w:val="1"/>
+      <w:numFmt w:val="decimal"/>
+      <w:lvlText w:val="%1."/>
+      <w:lvlJc w:val="left"/>
+      <w:pPr>
+        <w:ind w:left="720" w:hanging="360"/>
+      </w:pPr>
+      <w:rPr>
+        <w:rFonts w:hint="default"/>
+      </w:rPr>
+    </w:lvl>
+    <w:lvl w:ilvl="1" w:tplc="04090019" w:tentative="1">
+      <w:start w:val="1"/>
+      <w:numFmt w:val="lowerLetter"/>
+      <w:lvlText w:val="%2."/>
+      <w:lvlJc w:val="left"/>
+      <w:pPr>
+        <w:ind w:left="1440" w:hanging="360"/>
+      </w:pPr>
+    </w:lvl>
+    <w:lvl w:ilvl="2" w:tplc="0409001B" w:tentative="1">
+      <w:start w:val="1"/>
+      <w:numFmt w:val="lowerRoman"/>
+      <w:lvlText w:val="%3."/>
+      <w:lvlJc w:val="right"/>
+      <w:pPr>
+        <w:ind w:left="2160" w:hanging="180"/>
+      </w:pPr>
+    </w:lvl>
+    <w:lvl w:ilvl="3" w:tplc="0409000F" w:tentative="1">
+      <w:start w:val="1"/>
+      <w:numFmt w:val="decimal"/>
+      <w:lvlText w:val="%4."/>
+      <w:lvlJc w:val="left"/>
+      <w:pPr>
+        <w:ind w:left="2880" w:hanging="360"/>
+      </w:pPr>
+    </w:lvl>
+    <w:lvl w:ilvl="4" w:tplc="04090019" w:tentative="1">
+      <w:start w:val="1"/>
+      <w:numFmt w:val="lowerLetter"/>
+      <w:lvlText w:val="%5."/>
+      <w:lvlJc w:val="left"/>
+      <w:pPr>
+        <w:ind w:left="3600" w:hanging="360"/>
+      </w:pPr>
+    </w:lvl>
+    <w:lvl w:ilvl="5" w:tplc="0409001B" w:tentative="1">
+      <w:start w:val="1"/>
+      <w:numFmt w:val="lowerRoman"/>
+      <w:lvlText w:val="%6."/>
+      <w:lvlJc w:val="right"/>
+      <w:pPr>
+        <w:ind w:left="4320" w:hanging="180"/>
+      </w:pPr>
+    </w:lvl>
+    <w:lvl w:ilvl="6" w:tplc="0409000F" w:tentative="1">
+      <w:start w:val="1"/>
+      <w:numFmt w:val="decimal"/>
+      <w:lvlText w:val="%7."/>
+      <w:lvlJc w:val="left"/>
+      <w:pPr>
+        <w:ind w:left="5040" w:hanging="360"/>
+      </w:pPr>
+    </w:lvl>
+    <w:lvl w:ilvl="7" w:tplc="04090019" w:tentative="1">
+      <w:start w:val="1"/>
+      <w:numFmt w:val="lowerLetter"/>
+      <w:lvlText w:val="%8."/>
+      <w:lvlJc w:val="left"/>
+      <w:pPr>
+        <w:ind w:left="5760" w:hanging="360"/>
+      </w:pPr>
+    </w:lvl>
+    <w:lvl w:ilvl="8" w:tplc="0409001B" w:tentative="1">
+      <w:start w:val="1"/>
+      <w:numFmt w:val="lowerRoman"/>
+      <w:lvlText w:val="%9."/>
+      <w:lvlJc w:val="right"/>
+      <w:pPr>
+        <w:ind w:left="6480" w:hanging="180"/>
+      </w:pPr>
+    </w:lvl>
+  </w:abstractNum>
   <w:num w:numId="1">
     <w:abstractNumId w:val="0"/>
+  </w:num>
+  <w:num w:numId="2">
+    <w:abstractNumId w:val="1"/>
   </w:num>
 </w:numbering>
 </file>

</xml_diff>